<commit_message>
feat: update maintenance report service to handle warranty-only customers and optional contract ID
</commit_message>
<xml_diff>
--- a/resources/data/maintenance-report-template.docx
+++ b/resources/data/maintenance-report-template.docx
@@ -1331,21 +1331,7 @@
                 <w:rFonts w:ascii="Times New Roman" w:hAnsi="Times New Roman" w:cs="Times New Roman"/>
                 <w:sz w:val="24"/>
               </w:rPr>
-              <w:t xml:space="preserve">: 0918839394        </w:t>
-            </w:r>
-            <w:r>
-              <w:rPr>
-                <w:rFonts w:ascii="Times New Roman" w:hAnsi="Times New Roman" w:cs="Times New Roman"/>
-                <w:sz w:val="24"/>
-              </w:rPr>
-              <w:t xml:space="preserve">Fax:…</w:t>
-            </w:r>
-            <w:r>
-              <w:rPr>
-                <w:rFonts w:ascii="Times New Roman" w:hAnsi="Times New Roman" w:cs="Times New Roman"/>
-                <w:sz w:val="24"/>
-              </w:rPr>
-              <w:t xml:space="preserve">…………………………..</w:t>
+              <w:t xml:space="preserve">: 0918839394</w:t>
             </w:r>
             <w:r>
               <w:rPr>
@@ -1497,13 +1483,6 @@
               </w:rPr>
               <w:t xml:space="preserve">{{isBT}}</w:t>
             </w:r>
-            <w:r/>
-            <w:r>
-              <w:rPr>
-                <w:rFonts w:ascii="Wingdings 2" w:hAnsi="Wingdings 2" w:eastAsia="Wingdings 2" w:cs="Wingdings 2"/>
-                <w:sz w:val="24"/>
-              </w:rPr>
-            </w:r>
             <w:r>
               <w:rPr>
                 <w:rFonts w:ascii="Times New Roman" w:hAnsi="Times New Roman" w:cs="Times New Roman"/>
@@ -1527,28 +1506,9 @@
             </w:r>
             <w:r>
               <w:rPr>
-                <w:rFonts w:ascii="Wingdings 2" w:hAnsi="Wingdings 2" w:eastAsia="Wingdings 2" w:cs="Wingdings 2"/>
-                <w:sz w:val="24"/>
-              </w:rPr>
-            </w:r>
-            <w:r>
-              <w:rPr>
                 <w:rFonts w:ascii="Times New Roman" w:hAnsi="Times New Roman" w:eastAsia="Times New Roman" w:cs="Times New Roman"/>
-                <w:sz w:val="24"/>
-              </w:rPr>
-            </w:r>
-            <w:r>
-              <w:rPr>
-                <w:rFonts w:ascii="Times New Roman" w:hAnsi="Times New Roman" w:eastAsia="Times New Roman" w:cs="Times New Roman"/>
               </w:rPr>
               <w:t xml:space="preserve">{{isBH}}</w:t>
-            </w:r>
-            <w:r/>
-            <w:r>
-              <w:rPr>
-                <w:rFonts w:ascii="Wingdings 2" w:hAnsi="Wingdings 2" w:eastAsia="Wingdings 2" w:cs="Wingdings 2"/>
-                <w:sz w:val="24"/>
-              </w:rPr>
             </w:r>
             <w:r>
               <w:rPr>
@@ -1573,22 +1533,9 @@
             </w:r>
             <w:r>
               <w:rPr>
-                <w:rFonts w:ascii="Wingdings 2" w:hAnsi="Wingdings 2" w:eastAsia="Wingdings 2" w:cs="Wingdings 2"/>
-                <w:sz w:val="24"/>
-              </w:rPr>
-            </w:r>
-            <w:r>
-              <w:rPr>
                 <w:rFonts w:ascii="Times New Roman" w:hAnsi="Times New Roman" w:eastAsia="Times New Roman" w:cs="Times New Roman"/>
               </w:rPr>
               <w:t xml:space="preserve">{{isKhac}}</w:t>
-            </w:r>
-            <w:r/>
-            <w:r>
-              <w:rPr>
-                <w:rFonts w:ascii="Wingdings 2" w:hAnsi="Wingdings 2" w:eastAsia="Wingdings 2" w:cs="Wingdings 2"/>
-                <w:sz w:val="24"/>
-              </w:rPr>
             </w:r>
             <w:r>
               <w:rPr>
@@ -1644,13 +1591,6 @@
               </w:rPr>
               <w:t xml:space="preserve">{{isKH_YC}}</w:t>
             </w:r>
-            <w:r/>
-            <w:r>
-              <w:rPr>
-                <w:rFonts w:ascii="Wingdings 2" w:hAnsi="Wingdings 2" w:eastAsia="Wingdings 2" w:cs="Wingdings 2"/>
-                <w:sz w:val="24"/>
-              </w:rPr>
-            </w:r>
             <w:r>
               <w:rPr>
                 <w:rFonts w:ascii="Times New Roman" w:hAnsi="Times New Roman" w:cs="Times New Roman"/>
@@ -1723,22 +1663,9 @@
             </w:r>
             <w:r>
               <w:rPr>
-                <w:rFonts w:ascii="Wingdings 2" w:hAnsi="Wingdings 2" w:eastAsia="Wingdings 2" w:cs="Wingdings 2"/>
-                <w:sz w:val="24"/>
-              </w:rPr>
-            </w:r>
-            <w:r>
-              <w:rPr>
                 <w:rFonts w:ascii="Times New Roman" w:hAnsi="Times New Roman" w:eastAsia="Times New Roman" w:cs="Times New Roman"/>
               </w:rPr>
               <w:t xml:space="preserve">{{isCty_YC}}</w:t>
-            </w:r>
-            <w:r/>
-            <w:r>
-              <w:rPr>
-                <w:rFonts w:ascii="Wingdings 2" w:hAnsi="Wingdings 2" w:eastAsia="Wingdings 2" w:cs="Wingdings 2"/>
-                <w:sz w:val="24"/>
-              </w:rPr>
             </w:r>
             <w:r>
               <w:rPr>
@@ -1781,6 +1708,36 @@
                 <w:sz w:val="24"/>
               </w:rPr>
               <w:t xml:space="preserve">chữa</w:t>
+            </w:r>
+            <w:r>
+              <w:rPr>
+                <w:rFonts w:ascii="Times New Roman" w:hAnsi="Times New Roman" w:cs="Times New Roman"/>
+                <w:sz w:val="24"/>
+                <w:szCs w:val="24"/>
+                <w:highlight w:val="none"/>
+              </w:rPr>
+            </w:r>
+            <w:r>
+              <w:rPr>
+                <w:rFonts w:ascii="Times New Roman" w:hAnsi="Times New Roman" w:cs="Times New Roman"/>
+                <w:sz w:val="24"/>
+                <w:szCs w:val="24"/>
+                <w:highlight w:val="none"/>
+              </w:rPr>
+            </w:r>
+            <w:r>
+              <w:rPr>
+                <w:rFonts w:ascii="Times New Roman" w:hAnsi="Times New Roman" w:eastAsia="Times New Roman" w:cs="Times New Roman"/>
+                <w:sz w:val="24"/>
+                <w:highlight w:val="none"/>
+              </w:rPr>
+            </w:r>
+            <w:r>
+              <w:rPr>
+                <w:rFonts w:ascii="Times New Roman" w:hAnsi="Times New Roman" w:eastAsia="Times New Roman" w:cs="Times New Roman"/>
+                <w:sz w:val="24"/>
+                <w:highlight w:val="none"/>
+              </w:rPr>
             </w:r>
             <w:r>
               <w:rPr>
@@ -1821,42 +1778,7 @@
             </w:r>
             <w:r>
               <w:rPr>
-                <w:rFonts w:ascii="Times New Roman" w:hAnsi="Times New Roman" w:eastAsia="Times New Roman" w:cs="Times New Roman"/>
-                <w:sz w:val="24"/>
-                <w:highlight w:val="none"/>
-              </w:rPr>
-            </w:r>
-            <w:r>
-              <w:rPr>
-                <w:rFonts w:ascii="Times New Roman" w:hAnsi="Times New Roman" w:eastAsia="Times New Roman" w:cs="Times New Roman"/>
-                <w:sz w:val="24"/>
-                <w:highlight w:val="none"/>
-              </w:rPr>
-            </w:r>
-          </w:p>
-          <w:p>
-            <w:pPr>
-              <w:pStyle w:val="890"/>
-              <w:pBdr/>
-              <w:spacing w:after="0" w:line="240" w:lineRule="auto"/>
-              <w:ind w:left="220"/>
-              <w:rPr>
                 <w:rFonts w:ascii="Times New Roman" w:hAnsi="Times New Roman" w:cs="Times New Roman"/>
-                <w:sz w:val="24"/>
-                <w:szCs w:val="24"/>
-                <w:highlight w:val="none"/>
-              </w:rPr>
-            </w:pPr>
-            <w:r>
-              <w:rPr>
-                <w:rFonts w:ascii="Times New Roman" w:hAnsi="Times New Roman" w:eastAsia="Times New Roman" w:cs="Times New Roman"/>
-                <w:sz w:val="24"/>
-                <w:highlight w:val="none"/>
-              </w:rPr>
-            </w:r>
-            <w:r>
-              <w:rPr>
-                <w:rFonts w:ascii="Times New Roman" w:hAnsi="Times New Roman" w:eastAsia="Times New Roman" w:cs="Times New Roman"/>
                 <w:sz w:val="24"/>
                 <w:szCs w:val="24"/>
                 <w:highlight w:val="none"/>
@@ -2093,39 +2015,34 @@
                 <w:szCs w:val="24"/>
               </w:rPr>
             </w:r>
-          </w:p>
-          <w:p>
-            <w:pPr>
-              <w:pBdr/>
-              <w:spacing w:after="0" w:line="240" w:lineRule="auto"/>
-              <w:ind w:right="0" w:firstLine="0" w:left="540"/>
+            <w:r>
+              <w:rPr>
+                <w:rFonts w:ascii="Times New Roman" w:hAnsi="Times New Roman" w:cs="Times New Roman"/>
+                <w:sz w:val="24"/>
+              </w:rPr>
+              <w:t xml:space="preserve">{{</w:t>
+            </w:r>
+            <w:r>
+              <w:rPr>
+                <w:rFonts w:ascii="Times New Roman" w:hAnsi="Times New Roman" w:cs="Times New Roman"/>
+                <w:sz w:val="24"/>
+              </w:rPr>
+              <w:t xml:space="preserve">equipmentItems</w:t>
+            </w:r>
+            <w:r>
+              <w:rPr>
+                <w:rFonts w:ascii="Times New Roman" w:hAnsi="Times New Roman" w:cs="Times New Roman"/>
+                <w:sz w:val="24"/>
+              </w:rPr>
+              <w:t xml:space="preserve">}}</w:t>
+            </w:r>
+            <w:r>
               <w:rPr>
                 <w:rFonts w:ascii="Times New Roman" w:hAnsi="Times New Roman" w:cs="Times New Roman"/>
                 <w:sz w:val="26"/>
                 <w:szCs w:val="26"/>
                 <w:highlight w:val="none"/>
               </w:rPr>
-            </w:pPr>
-            <w:r>
-              <w:rPr>
-                <w:rFonts w:ascii="Times New Roman" w:hAnsi="Times New Roman" w:cs="Times New Roman"/>
-                <w:sz w:val="24"/>
-              </w:rPr>
-              <w:t xml:space="preserve">{{</w:t>
-            </w:r>
-            <w:r>
-              <w:rPr>
-                <w:rFonts w:ascii="Times New Roman" w:hAnsi="Times New Roman" w:cs="Times New Roman"/>
-                <w:sz w:val="24"/>
-              </w:rPr>
-              <w:t xml:space="preserve">equipmentItems</w:t>
-            </w:r>
-            <w:r>
-              <w:rPr>
-                <w:rFonts w:ascii="Times New Roman" w:hAnsi="Times New Roman" w:cs="Times New Roman"/>
-                <w:sz w:val="24"/>
-              </w:rPr>
-              <w:t xml:space="preserve">}}</w:t>
             </w:r>
             <w:r>
               <w:rPr>
@@ -2138,9 +2055,8 @@
             <w:r>
               <w:rPr>
                 <w:rFonts w:ascii="Times New Roman" w:hAnsi="Times New Roman" w:cs="Times New Roman"/>
-                <w:sz w:val="26"/>
-                <w:szCs w:val="26"/>
-                <w:highlight w:val="none"/>
+                <w:sz w:val="24"/>
+                <w:szCs w:val="24"/>
               </w:rPr>
             </w:r>
           </w:p>
@@ -2558,12 +2474,11 @@
             </w:r>
             <w:r>
               <w:rPr>
-                <w:rFonts w:ascii="Times New Roman" w:hAnsi="Times New Roman" w:eastAsia="Times New Roman" w:cs="Times New Roman"/>
+                <w:rFonts w:ascii="Times New Roman" w:hAnsi="Times New Roman" w:cs="Times New Roman"/>
                 <w:b w:val="0"/>
                 <w:bCs w:val="0"/>
                 <w:sz w:val="26"/>
                 <w:szCs w:val="26"/>
-                <w:lang w:val="nl-NL"/>
               </w:rPr>
             </w:r>
             <w:r>
@@ -2700,12 +2615,11 @@
             </w:r>
             <w:r>
               <w:rPr>
-                <w:rFonts w:ascii="Times New Roman" w:hAnsi="Times New Roman" w:eastAsia="Times New Roman" w:cs="Times New Roman"/>
+                <w:rFonts w:ascii="Times New Roman" w:hAnsi="Times New Roman" w:cs="Times New Roman"/>
                 <w:b w:val="0"/>
                 <w:bCs w:val="0"/>
                 <w:sz w:val="26"/>
                 <w:szCs w:val="26"/>
-                <w:lang w:val="nl-NL"/>
               </w:rPr>
             </w:r>
             <w:r>
@@ -2802,12 +2716,11 @@
             </w:r>
             <w:r>
               <w:rPr>
-                <w:rFonts w:ascii="Times New Roman" w:hAnsi="Times New Roman" w:eastAsia="Times New Roman" w:cs="Times New Roman"/>
+                <w:rFonts w:ascii="Times New Roman" w:hAnsi="Times New Roman" w:cs="Times New Roman"/>
                 <w:b w:val="0"/>
                 <w:bCs w:val="0"/>
                 <w:sz w:val="26"/>
                 <w:szCs w:val="26"/>
-                <w:lang w:val="nl-NL"/>
               </w:rPr>
             </w:r>
             <w:r>
@@ -2904,12 +2817,11 @@
             </w:r>
             <w:r>
               <w:rPr>
-                <w:rFonts w:ascii="Times New Roman" w:hAnsi="Times New Roman" w:eastAsia="Times New Roman" w:cs="Times New Roman"/>
+                <w:rFonts w:ascii="Times New Roman" w:hAnsi="Times New Roman" w:cs="Times New Roman"/>
                 <w:b w:val="0"/>
                 <w:bCs w:val="0"/>
                 <w:sz w:val="26"/>
                 <w:szCs w:val="26"/>
-                <w:lang w:val="nl-NL"/>
               </w:rPr>
             </w:r>
             <w:r>
@@ -3017,12 +2929,11 @@
             </w:r>
             <w:r>
               <w:rPr>
-                <w:rFonts w:ascii="Times New Roman" w:hAnsi="Times New Roman" w:eastAsia="Times New Roman" w:cs="Times New Roman"/>
+                <w:rFonts w:ascii="Times New Roman" w:hAnsi="Times New Roman" w:cs="Times New Roman"/>
                 <w:b w:val="0"/>
                 <w:bCs w:val="0"/>
                 <w:sz w:val="26"/>
                 <w:szCs w:val="26"/>
-                <w:lang w:val="nl-NL"/>
               </w:rPr>
             </w:r>
             <w:r>
@@ -3130,12 +3041,11 @@
             </w:r>
             <w:r>
               <w:rPr>
-                <w:rFonts w:ascii="Times New Roman" w:hAnsi="Times New Roman" w:eastAsia="Times New Roman" w:cs="Times New Roman"/>
+                <w:rFonts w:ascii="Times New Roman" w:hAnsi="Times New Roman" w:cs="Times New Roman"/>
                 <w:b w:val="0"/>
                 <w:bCs w:val="0"/>
                 <w:sz w:val="26"/>
                 <w:szCs w:val="26"/>
-                <w:lang w:val="nl-NL"/>
               </w:rPr>
             </w:r>
             <w:r>
@@ -3173,25 +3083,12 @@
             </w:r>
             <w:r>
               <w:rPr>
-                <w:rFonts w:ascii="Wingdings 2" w:hAnsi="Wingdings 2" w:eastAsia="Wingdings 2" w:cs="Wingdings 2"/>
-                <w:sz w:val="24"/>
-              </w:rPr>
-            </w:r>
-            <w:r>
-              <w:rPr>
                 <w:rFonts w:ascii="Times New Roman" w:hAnsi="Times New Roman" w:eastAsia="Times New Roman" w:cs="Times New Roman"/>
                 <w:b w:val="0"/>
                 <w:bCs w:val="0"/>
                 <w:sz w:val="24"/>
               </w:rPr>
               <w:t xml:space="preserve">{{ck7}}</w:t>
-            </w:r>
-            <w:r/>
-            <w:r>
-              <w:rPr>
-                <w:rFonts w:ascii="Wingdings 2" w:hAnsi="Wingdings 2" w:eastAsia="Wingdings 2" w:cs="Wingdings 2"/>
-                <w:sz w:val="24"/>
-              </w:rPr>
             </w:r>
             <w:r>
               <w:rPr>
@@ -3242,7 +3139,6 @@
               </w:rPr>
               <w:t xml:space="preserve">{{ck14}}</w:t>
             </w:r>
-            <w:r/>
             <w:r>
               <w:rPr>
                 <w:rFonts w:ascii="Times New Roman" w:hAnsi="Times New Roman"/>
@@ -3251,6 +3147,7 @@
                 <w:szCs w:val="26"/>
                 <w:lang w:val="nl-NL"/>
               </w:rPr>
+              <w:t xml:space="preserve"> Kiểm tra </w:t>
             </w:r>
             <w:r>
               <w:rPr>
@@ -3260,7 +3157,7 @@
                 <w:szCs w:val="26"/>
                 <w:lang w:val="nl-NL"/>
               </w:rPr>
-              <w:t xml:space="preserve"> Kiểm tra </w:t>
+              <w:t xml:space="preserve">và vệ sinh </w:t>
             </w:r>
             <w:r>
               <w:rPr>
@@ -3270,7 +3167,7 @@
                 <w:szCs w:val="26"/>
                 <w:lang w:val="nl-NL"/>
               </w:rPr>
-              <w:t xml:space="preserve">và vệ sinh </w:t>
+              <w:t xml:space="preserve">pít hố</w:t>
             </w:r>
             <w:r>
               <w:rPr>
@@ -3280,7 +3177,7 @@
                 <w:szCs w:val="26"/>
                 <w:lang w:val="nl-NL"/>
               </w:rPr>
-              <w:t xml:space="preserve">pít hố</w:t>
+              <w:t xml:space="preserve"> thang</w:t>
             </w:r>
             <w:r>
               <w:rPr>
@@ -3288,53 +3185,6 @@
                 <w:bCs/>
                 <w:sz w:val="26"/>
                 <w:szCs w:val="26"/>
-                <w:lang w:val="nl-NL"/>
-              </w:rPr>
-              <w:t xml:space="preserve"> thang</w:t>
-            </w:r>
-            <w:r>
-              <w:rPr>
-                <w:rFonts w:ascii="Times New Roman" w:hAnsi="Times New Roman"/>
-                <w:bCs/>
-                <w:sz w:val="26"/>
-                <w:szCs w:val="26"/>
-                <w:lang w:val="nl-NL"/>
-              </w:rPr>
-            </w:r>
-            <w:r>
-              <w:rPr>
-                <w:rFonts w:ascii="Times New Roman" w:hAnsi="Times New Roman"/>
-                <w:bCs/>
-                <w:sz w:val="26"/>
-                <w:szCs w:val="26"/>
-                <w:lang w:val="nl-NL"/>
-              </w:rPr>
-            </w:r>
-            <w:r>
-              <w:rPr>
-                <w:rFonts w:ascii="Times New Roman" w:hAnsi="Times New Roman" w:eastAsia="Times New Roman" w:cs="Times New Roman"/>
-                <w:b w:val="0"/>
-                <w:bCs w:val="0"/>
-                <w:sz w:val="26"/>
-                <w:szCs w:val="26"/>
-                <w:highlight w:val="none"/>
-                <w:lang w:val="nl-NL" w:bidi="nl-NL"/>
-              </w:rPr>
-            </w:r>
-            <w:r>
-              <w:rPr>
-                <w:rFonts w:ascii="Wingdings 2" w:hAnsi="Wingdings 2" w:eastAsia="Wingdings 2" w:cs="Wingdings 2"/>
-                <w:sz w:val="24"/>
-              </w:rPr>
-            </w:r>
-            <w:r>
-              <w:rPr>
-                <w:rFonts w:ascii="Times New Roman" w:hAnsi="Times New Roman" w:eastAsia="Times New Roman" w:cs="Times New Roman"/>
-                <w:b w:val="0"/>
-                <w:bCs w:val="0"/>
-                <w:sz w:val="26"/>
-                <w:szCs w:val="26"/>
-                <w:highlight w:val="none"/>
                 <w:lang w:val="nl-NL"/>
               </w:rPr>
             </w:r>
@@ -3486,19 +3336,14 @@
                 <w:sz w:val="24"/>
               </w:rPr>
             </w:r>
-          </w:p>
-          <w:p>
-            <w:pPr>
-              <w:pBdr/>
-              <w:spacing w:after="0" w:line="240" w:lineRule="auto"/>
-              <w:ind/>
+            <w:r>
               <w:rPr>
                 <w:rFonts w:ascii="Times New Roman" w:hAnsi="Times New Roman" w:cs="Times New Roman"/>
                 <w:b/>
                 <w:bCs/>
                 <w:sz w:val="24"/>
               </w:rPr>
-            </w:pPr>
+            </w:r>
             <w:r>
               <w:rPr>
                 <w:rFonts w:ascii="Times New Roman" w:hAnsi="Times New Roman" w:cs="Times New Roman"/>
@@ -4327,358 +4172,6 @@
       </w:tr>
       <w:tr>
         <w:trPr>
-          <w:trHeight w:val="284"/>
-        </w:trPr>
-        <w:tc>
-          <w:tcPr>
-            <w:tcBorders/>
-            <w:tcW w:w="670" w:type="dxa"/>
-            <w:textDirection w:val="lrTb"/>
-            <w:noWrap w:val="false"/>
-          </w:tcPr>
-          <w:p>
-            <w:pPr>
-              <w:pBdr/>
-              <w:spacing w:after="0" w:line="240" w:lineRule="auto"/>
-              <w:ind/>
-              <w:jc w:val="center"/>
-              <w:rPr>
-                <w:rFonts w:ascii="Times New Roman" w:hAnsi="Times New Roman" w:cs="Times New Roman"/>
-                <w:bCs/>
-                <w:sz w:val="24"/>
-                <w:szCs w:val="24"/>
-              </w:rPr>
-            </w:pPr>
-            <w:r>
-              <w:rPr>
-                <w:rFonts w:ascii="Times New Roman" w:hAnsi="Times New Roman" w:cs="Times New Roman"/>
-                <w:bCs/>
-                <w:sz w:val="24"/>
-                <w:szCs w:val="24"/>
-              </w:rPr>
-              <w:t xml:space="preserve">4</w:t>
-            </w:r>
-            <w:r>
-              <w:rPr>
-                <w:rFonts w:ascii="Times New Roman" w:hAnsi="Times New Roman" w:cs="Times New Roman"/>
-                <w:bCs/>
-                <w:sz w:val="24"/>
-                <w:szCs w:val="24"/>
-              </w:rPr>
-            </w:r>
-            <w:r>
-              <w:rPr>
-                <w:rFonts w:ascii="Times New Roman" w:hAnsi="Times New Roman" w:cs="Times New Roman"/>
-                <w:bCs/>
-                <w:sz w:val="24"/>
-                <w:szCs w:val="24"/>
-              </w:rPr>
-            </w:r>
-          </w:p>
-        </w:tc>
-        <w:tc>
-          <w:tcPr>
-            <w:tcBorders/>
-            <w:tcW w:w="6701" w:type="dxa"/>
-            <w:textDirection w:val="lrTb"/>
-            <w:noWrap w:val="false"/>
-          </w:tcPr>
-          <w:p>
-            <w:pPr>
-              <w:pBdr/>
-              <w:spacing w:after="0" w:line="240" w:lineRule="auto"/>
-              <w:ind/>
-              <w:rPr>
-                <w:rFonts w:ascii="Times New Roman" w:hAnsi="Times New Roman" w:cs="Times New Roman"/>
-                <w:sz w:val="24"/>
-                <w:szCs w:val="24"/>
-              </w:rPr>
-            </w:pPr>
-            <w:r>
-              <w:rPr>
-                <w:rFonts w:ascii="Times New Roman" w:hAnsi="Times New Roman" w:cs="Times New Roman"/>
-                <w:sz w:val="24"/>
-                <w:szCs w:val="24"/>
-              </w:rPr>
-            </w:r>
-            <w:r>
-              <w:rPr>
-                <w:rFonts w:ascii="Times New Roman" w:hAnsi="Times New Roman" w:cs="Times New Roman"/>
-                <w:sz w:val="24"/>
-                <w:szCs w:val="24"/>
-              </w:rPr>
-            </w:r>
-            <w:r>
-              <w:rPr>
-                <w:rFonts w:ascii="Times New Roman" w:hAnsi="Times New Roman" w:cs="Times New Roman"/>
-                <w:sz w:val="24"/>
-                <w:szCs w:val="24"/>
-              </w:rPr>
-            </w:r>
-          </w:p>
-        </w:tc>
-        <w:tc>
-          <w:tcPr>
-            <w:tcBorders/>
-            <w:tcW w:w="2048" w:type="dxa"/>
-            <w:textDirection w:val="lrTb"/>
-            <w:noWrap w:val="false"/>
-          </w:tcPr>
-          <w:p>
-            <w:pPr>
-              <w:pBdr/>
-              <w:spacing w:after="0" w:line="240" w:lineRule="auto"/>
-              <w:ind/>
-              <w:rPr>
-                <w:rFonts w:ascii="Times New Roman" w:hAnsi="Times New Roman" w:cs="Times New Roman"/>
-                <w:sz w:val="24"/>
-                <w:szCs w:val="24"/>
-              </w:rPr>
-            </w:pPr>
-            <w:r>
-              <w:rPr>
-                <w:rFonts w:ascii="Times New Roman" w:hAnsi="Times New Roman" w:cs="Times New Roman"/>
-                <w:sz w:val="24"/>
-                <w:szCs w:val="24"/>
-              </w:rPr>
-            </w:r>
-            <w:r>
-              <w:rPr>
-                <w:rFonts w:ascii="Times New Roman" w:hAnsi="Times New Roman" w:cs="Times New Roman"/>
-                <w:sz w:val="24"/>
-                <w:szCs w:val="24"/>
-              </w:rPr>
-            </w:r>
-            <w:r>
-              <w:rPr>
-                <w:rFonts w:ascii="Times New Roman" w:hAnsi="Times New Roman" w:cs="Times New Roman"/>
-                <w:sz w:val="24"/>
-                <w:szCs w:val="24"/>
-              </w:rPr>
-            </w:r>
-          </w:p>
-        </w:tc>
-        <w:tc>
-          <w:tcPr>
-            <w:tcBorders/>
-            <w:tcW w:w="1354" w:type="dxa"/>
-            <w:textDirection w:val="lrTb"/>
-            <w:noWrap w:val="false"/>
-          </w:tcPr>
-          <w:p>
-            <w:pPr>
-              <w:pBdr/>
-              <w:spacing w:after="0" w:line="240" w:lineRule="auto"/>
-              <w:ind/>
-              <w:jc w:val="center"/>
-              <w:rPr>
-                <w:rFonts w:ascii="Times New Roman" w:hAnsi="Times New Roman" w:cs="Times New Roman"/>
-                <w:sz w:val="24"/>
-                <w:szCs w:val="24"/>
-              </w:rPr>
-            </w:pPr>
-            <w:r>
-              <w:rPr>
-                <w:rFonts w:ascii="Times New Roman" w:hAnsi="Times New Roman" w:cs="Times New Roman"/>
-                <w:sz w:val="24"/>
-                <w:szCs w:val="24"/>
-              </w:rPr>
-            </w:r>
-            <w:r>
-              <w:rPr>
-                <w:rFonts w:ascii="Times New Roman" w:hAnsi="Times New Roman" w:cs="Times New Roman"/>
-                <w:sz w:val="24"/>
-                <w:szCs w:val="24"/>
-              </w:rPr>
-            </w:r>
-            <w:r>
-              <w:rPr>
-                <w:rFonts w:ascii="Times New Roman" w:hAnsi="Times New Roman" w:cs="Times New Roman"/>
-                <w:sz w:val="24"/>
-                <w:szCs w:val="24"/>
-              </w:rPr>
-            </w:r>
-          </w:p>
-        </w:tc>
-      </w:tr>
-      <w:tr>
-        <w:trPr>
-          <w:trHeight w:val="58"/>
-        </w:trPr>
-        <w:tc>
-          <w:tcPr>
-            <w:tcBorders/>
-            <w:tcW w:w="670" w:type="dxa"/>
-            <w:textDirection w:val="lrTb"/>
-            <w:noWrap w:val="false"/>
-          </w:tcPr>
-          <w:p>
-            <w:pPr>
-              <w:pBdr/>
-              <w:spacing w:after="0" w:line="240" w:lineRule="auto"/>
-              <w:ind/>
-              <w:jc w:val="center"/>
-              <w:rPr>
-                <w:rFonts w:ascii="Times New Roman" w:hAnsi="Times New Roman" w:cs="Times New Roman"/>
-                <w:bCs/>
-                <w:sz w:val="24"/>
-                <w:szCs w:val="24"/>
-              </w:rPr>
-            </w:pPr>
-            <w:r>
-              <w:rPr>
-                <w:rFonts w:ascii="Times New Roman" w:hAnsi="Times New Roman" w:cs="Times New Roman"/>
-                <w:bCs/>
-                <w:sz w:val="24"/>
-                <w:szCs w:val="24"/>
-              </w:rPr>
-              <w:t xml:space="preserve">5</w:t>
-            </w:r>
-            <w:r>
-              <w:rPr>
-                <w:rFonts w:ascii="Times New Roman" w:hAnsi="Times New Roman" w:cs="Times New Roman"/>
-                <w:bCs/>
-                <w:sz w:val="24"/>
-                <w:szCs w:val="24"/>
-              </w:rPr>
-            </w:r>
-            <w:r>
-              <w:rPr>
-                <w:rFonts w:ascii="Times New Roman" w:hAnsi="Times New Roman" w:cs="Times New Roman"/>
-                <w:bCs/>
-                <w:sz w:val="24"/>
-                <w:szCs w:val="24"/>
-              </w:rPr>
-            </w:r>
-          </w:p>
-        </w:tc>
-        <w:tc>
-          <w:tcPr>
-            <w:tcBorders/>
-            <w:tcW w:w="6701" w:type="dxa"/>
-            <w:textDirection w:val="lrTb"/>
-            <w:noWrap w:val="false"/>
-          </w:tcPr>
-          <w:p>
-            <w:pPr>
-              <w:pBdr/>
-              <w:spacing w:after="0" w:line="240" w:lineRule="auto"/>
-              <w:ind/>
-              <w:rPr>
-                <w:rFonts w:ascii="Times New Roman" w:hAnsi="Times New Roman" w:cs="Times New Roman"/>
-                <w:sz w:val="24"/>
-                <w:szCs w:val="24"/>
-              </w:rPr>
-            </w:pPr>
-            <w:r>
-              <w:rPr>
-                <w:rFonts w:ascii="Times New Roman" w:hAnsi="Times New Roman" w:cs="Times New Roman"/>
-                <w:sz w:val="24"/>
-                <w:szCs w:val="24"/>
-              </w:rPr>
-            </w:r>
-            <w:r>
-              <w:rPr>
-                <w:rFonts w:ascii="Times New Roman" w:hAnsi="Times New Roman" w:cs="Times New Roman"/>
-                <w:sz w:val="24"/>
-                <w:szCs w:val="24"/>
-              </w:rPr>
-            </w:r>
-            <w:r>
-              <w:rPr>
-                <w:rFonts w:ascii="Times New Roman" w:hAnsi="Times New Roman" w:cs="Times New Roman"/>
-                <w:sz w:val="24"/>
-                <w:szCs w:val="24"/>
-              </w:rPr>
-            </w:r>
-          </w:p>
-        </w:tc>
-        <w:tc>
-          <w:tcPr>
-            <w:tcBorders/>
-            <w:tcW w:w="2048" w:type="dxa"/>
-            <w:textDirection w:val="lrTb"/>
-            <w:noWrap w:val="false"/>
-          </w:tcPr>
-          <w:p>
-            <w:pPr>
-              <w:pBdr/>
-              <w:spacing w:after="0" w:line="240" w:lineRule="auto"/>
-              <w:ind/>
-              <w:rPr>
-                <w:rFonts w:ascii="Times New Roman" w:hAnsi="Times New Roman" w:cs="Times New Roman"/>
-                <w:sz w:val="24"/>
-                <w:szCs w:val="24"/>
-              </w:rPr>
-            </w:pPr>
-            <w:r>
-              <w:rPr>
-                <w:rFonts w:ascii="Times New Roman" w:hAnsi="Times New Roman" w:cs="Times New Roman"/>
-                <w:sz w:val="24"/>
-                <w:szCs w:val="24"/>
-              </w:rPr>
-            </w:r>
-            <w:r>
-              <w:rPr>
-                <w:rFonts w:ascii="Times New Roman" w:hAnsi="Times New Roman" w:cs="Times New Roman"/>
-                <w:sz w:val="24"/>
-                <w:szCs w:val="24"/>
-              </w:rPr>
-            </w:r>
-            <w:r>
-              <w:rPr>
-                <w:rFonts w:ascii="Times New Roman" w:hAnsi="Times New Roman" w:cs="Times New Roman"/>
-                <w:sz w:val="24"/>
-                <w:szCs w:val="24"/>
-              </w:rPr>
-            </w:r>
-          </w:p>
-        </w:tc>
-        <w:tc>
-          <w:tcPr>
-            <w:tcBorders/>
-            <w:tcW w:w="1354" w:type="dxa"/>
-            <w:textDirection w:val="lrTb"/>
-            <w:noWrap w:val="false"/>
-          </w:tcPr>
-          <w:p>
-            <w:pPr>
-              <w:pBdr/>
-              <w:spacing w:after="0" w:line="240" w:lineRule="auto"/>
-              <w:ind/>
-              <w:jc w:val="center"/>
-              <w:rPr>
-                <w:rFonts w:ascii="Times New Roman" w:hAnsi="Times New Roman" w:cs="Times New Roman"/>
-                <w:sz w:val="24"/>
-                <w:szCs w:val="24"/>
-              </w:rPr>
-            </w:pPr>
-            <w:r>
-              <w:rPr>
-                <w:rFonts w:ascii="Times New Roman" w:hAnsi="Times New Roman" w:cs="Times New Roman"/>
-                <w:sz w:val="24"/>
-                <w:szCs w:val="24"/>
-              </w:rPr>
-            </w:r>
-            <w:r>
-              <w:rPr>
-                <w:rFonts w:ascii="Times New Roman" w:hAnsi="Times New Roman" w:cs="Times New Roman"/>
-                <w:sz w:val="24"/>
-                <w:szCs w:val="24"/>
-              </w:rPr>
-            </w:r>
-            <w:r>
-              <w:rPr>
-                <w:rFonts w:ascii="Times New Roman" w:hAnsi="Times New Roman" w:cs="Times New Roman"/>
-                <w:sz w:val="24"/>
-                <w:szCs w:val="24"/>
-              </w:rPr>
-            </w:r>
-          </w:p>
-        </w:tc>
-      </w:tr>
-      <w:tr>
-        <w:trPr>
           <w:trHeight w:val="1367"/>
         </w:trPr>
         <w:tc>
@@ -4729,7 +4222,7 @@
           <w:p>
             <w:pPr>
               <w:pBdr/>
-              <w:spacing w:after="0" w:line="240" w:lineRule="auto"/>
+              <w:spacing w:after="144" w:afterAutospacing="0" w:line="240" w:lineRule="auto"/>
               <w:ind/>
               <w:rPr>
                 <w:rFonts w:ascii="Times New Roman" w:hAnsi="Times New Roman" w:cs="Times New Roman"/>
@@ -4875,12 +4368,15 @@
         <w:tabs>
           <w:tab w:val="left" w:leader="none" w:pos="0"/>
         </w:tabs>
-        <w:spacing w:before="240"/>
+        <w:spacing w:after="58" w:afterAutospacing="0" w:before="240" w:line="240" w:lineRule="auto"/>
         <w:ind/>
         <w:rPr>
           <w:rFonts w:ascii="Times New Roman" w:hAnsi="Times New Roman" w:cs="Times New Roman"/>
           <w:b/>
+          <w:bCs/>
           <w:sz w:val="24"/>
+          <w:szCs w:val="24"/>
+          <w:highlight w:val="none"/>
         </w:rPr>
       </w:pPr>
       <w:r>
@@ -4889,7 +4385,7 @@
           <w:b/>
           <w:sz w:val="24"/>
         </w:rPr>
-        <w:t xml:space="preserve">ĐẠI DIỆN BÊN A                                                                                    ĐẠI DIỆN BÊN B</w:t>
+        <w:t xml:space="preserve">ĐẠI DIỆN BÊN A                                                                                   ĐẠI DIỆN BÊN B</w:t>
       </w:r>
       <w:r>
         <w:rPr>
@@ -4905,6 +4401,133 @@
           <w:sz w:val="24"/>
         </w:rPr>
       </w:r>
+    </w:p>
+    <w:p>
+      <w:pPr>
+        <w:pBdr/>
+        <w:tabs>
+          <w:tab w:val="left" w:leader="none" w:pos="180"/>
+        </w:tabs>
+        <w:spacing w:before="240"/>
+        <w:ind w:right="0" w:firstLine="180" w:left="0"/>
+        <w:contextualSpacing w:val="true"/>
+        <w:rPr>
+          <w:rFonts w:ascii="Times New Roman" w:hAnsi="Times New Roman" w:cs="Times New Roman"/>
+          <w:b w:val="0"/>
+          <w:bCs w:val="0"/>
+          <w:sz w:val="18"/>
+          <w:szCs w:val="18"/>
+        </w:rPr>
+      </w:pPr>
+      <w:r>
+        <w:rPr>
+          <w:rFonts w:ascii="Times New Roman" w:hAnsi="Times New Roman" w:cs="Times New Roman"/>
+          <w:b w:val="0"/>
+          <w:bCs w:val="0"/>
+          <w:sz w:val="18"/>
+          <w:szCs w:val="16"/>
+          <w:highlight w:val="none"/>
+        </w:rPr>
+      </w:r>
+      <w:r>
+        <w:rPr>
+          <w:rFonts w:ascii="Times New Roman" w:hAnsi="Times New Roman" w:cs="Times New Roman"/>
+          <w:b w:val="0"/>
+          <w:bCs w:val="0"/>
+          <w:sz w:val="18"/>
+          <w:szCs w:val="16"/>
+          <w:highlight w:val="none"/>
+        </w:rPr>
+        <w:t xml:space="preserve">(Ký và ghi rõ họ tên)</w:t>
+      </w:r>
+      <w:r>
+        <w:rPr>
+          <w:rFonts w:ascii="Times New Roman" w:hAnsi="Times New Roman" w:cs="Times New Roman"/>
+          <w:b w:val="0"/>
+          <w:bCs w:val="0"/>
+          <w:sz w:val="18"/>
+          <w:szCs w:val="18"/>
+        </w:rPr>
+      </w:r>
+      <w:r>
+        <w:rPr>
+          <w:rFonts w:ascii="Times New Roman" w:hAnsi="Times New Roman" w:cs="Times New Roman"/>
+          <w:b w:val="0"/>
+          <w:bCs w:val="0"/>
+          <w:sz w:val="18"/>
+          <w:szCs w:val="16"/>
+          <w:highlight w:val="none"/>
+        </w:rPr>
+      </w:r>
+      <w:r>
+        <w:rPr>
+          <w:rFonts w:ascii="Times New Roman" w:hAnsi="Times New Roman" w:cs="Times New Roman"/>
+          <w:b w:val="0"/>
+          <w:bCs w:val="0"/>
+          <w:sz w:val="18"/>
+          <w:szCs w:val="16"/>
+          <w:highlight w:val="none"/>
+        </w:rPr>
+        <w:t xml:space="preserve">                                                                                                                       (Ký và ghi rõ họ tên)</w:t>
+      </w:r>
+      <w:r>
+        <w:rPr>
+          <w:rFonts w:ascii="Times New Roman" w:hAnsi="Times New Roman" w:cs="Times New Roman"/>
+          <w:b w:val="0"/>
+          <w:bCs w:val="0"/>
+          <w:sz w:val="18"/>
+          <w:szCs w:val="18"/>
+        </w:rPr>
+      </w:r>
+      <w:r>
+        <w:rPr>
+          <w:rFonts w:ascii="Times New Roman" w:hAnsi="Times New Roman" w:cs="Times New Roman"/>
+          <w:b w:val="0"/>
+          <w:bCs w:val="0"/>
+          <w:sz w:val="18"/>
+          <w:szCs w:val="18"/>
+        </w:rPr>
+      </w:r>
+    </w:p>
+    <w:p>
+      <w:pPr>
+        <w:pBdr/>
+        <w:tabs>
+          <w:tab w:val="left" w:leader="none" w:pos="180"/>
+          <w:tab w:val="left" w:leader="none" w:pos="7200"/>
+        </w:tabs>
+        <w:spacing w:before="240"/>
+        <w:ind w:right="0" w:firstLine="180" w:left="0"/>
+        <w:contextualSpacing w:val="true"/>
+        <w:rPr>
+          <w:rFonts w:ascii="Times New Roman" w:hAnsi="Times New Roman" w:cs="Times New Roman"/>
+          <w:b w:val="0"/>
+          <w:bCs w:val="0"/>
+          <w:sz w:val="18"/>
+          <w:szCs w:val="18"/>
+        </w:rPr>
+      </w:pPr>
+      <w:r>
+        <w:rPr>
+          <w:rFonts w:ascii="Times New Roman" w:hAnsi="Times New Roman" w:cs="Times New Roman"/>
+          <w:b w:val="0"/>
+          <w:bCs w:val="0"/>
+          <w:sz w:val="18"/>
+          <w:szCs w:val="16"/>
+          <w:highlight w:val="none"/>
+        </w:rPr>
+      </w:r>
+      <w:r>
+        <w:rPr>
+          <w:rFonts w:ascii="Times New Roman" w:hAnsi="Times New Roman" w:cs="Times New Roman"/>
+          <w:b w:val="0"/>
+          <w:bCs w:val="0"/>
+          <w:sz w:val="18"/>
+          <w:szCs w:val="16"/>
+          <w:highlight w:val="none"/>
+        </w:rPr>
+      </w:r>
+      <w:r/>
     </w:p>
     <w:sectPr>
       <w:footnotePr/>

</xml_diff>